<commit_message>
HtmlUI: Changes in Calendar.css / Renamed TableContextMenuPopup to ContextMenuPopup, also changes in rendering of menu items
</commit_message>
<xml_diff>
--- a/org.eclipse.scout.rt.ui.html/docs/ui_design/Konzept Labortests.docx
+++ b/org.eclipse.scout.rt.ui.html/docs/ui_design/Konzept Labortests.docx
@@ -426,67 +426,280 @@
         <w:rPr>
           <w:b/>
         </w:rPr>
-        <w:t>URL</w:t>
-      </w:r>
+        <w:t>Start-URLs und Logins</w:t>
+      </w:r>
+    </w:p>
+    <w:p>
+      <w:pPr>
+        <w:pStyle w:val="Aufzhlung"/>
+        <w:rPr>
+          <w:lang w:val="it-IT"/>
+        </w:rPr>
+      </w:pPr>
       <w:r>
         <w:rPr>
           <w:b/>
+          <w:lang w:val="it-IT"/>
         </w:rPr>
-        <w:t>s</w:t>
-      </w:r>
-    </w:p>
-    <w:p>
-      <w:pPr>
-        <w:pStyle w:val="Aufzhlung"/>
-      </w:pPr>
+        <w:t>Mini-CRM</w:t>
+      </w:r>
+      <w:r>
+        <w:rPr>
+          <w:lang w:val="it-IT"/>
+        </w:rPr>
+        <w:t xml:space="preserve">: </w:t>
+      </w:r>
       <w:hyperlink r:id="rId9" w:history="1">
         <w:r>
           <w:rPr>
             <w:rStyle w:val="Hyperlink"/>
+            <w:lang w:val="it-IT"/>
           </w:rPr>
           <w:t>https://partner.bsiag.com/bsiwidgets_html/</w:t>
         </w:r>
       </w:hyperlink>
       <w:r>
+        <w:rPr>
+          <w:lang w:val="it-IT"/>
+        </w:rPr>
         <w:t xml:space="preserve"> </w:t>
       </w:r>
-      <w:r>
-        <w:br/>
-        <w:t>[festland/bsitest1234]</w:t>
-      </w:r>
-    </w:p>
-    <w:p>
-      <w:pPr>
-        <w:pStyle w:val="Aufzhlung"/>
-      </w:pPr>
+    </w:p>
+    <w:p>
+      <w:pPr>
+        <w:pStyle w:val="Aufzhlung"/>
+        <w:numPr>
+          <w:ilvl w:val="1"/>
+          <w:numId w:val="1"/>
+        </w:numPr>
+      </w:pPr>
+      <w:r>
+        <w:t>festland / bsitest1234</w:t>
+      </w:r>
+    </w:p>
+    <w:p>
+      <w:pPr>
+        <w:pStyle w:val="Aufzhlung"/>
+        <w:rPr>
+          <w:lang w:val="it-IT"/>
+        </w:rPr>
+      </w:pPr>
+      <w:r>
+        <w:rPr>
+          <w:b/>
+          <w:lang w:val="it-IT"/>
+        </w:rPr>
+        <w:t>BSI CRM</w:t>
+      </w:r>
+      <w:r>
+        <w:rPr>
+          <w:lang w:val="it-IT"/>
+        </w:rPr>
+        <w:t xml:space="preserve">: </w:t>
+      </w:r>
       <w:hyperlink r:id="rId10" w:history="1">
         <w:r>
           <w:rPr>
             <w:rStyle w:val="Hyperlink"/>
+            <w:lang w:val="it-IT"/>
           </w:rPr>
-          <w:t>https://partner.bsiag.com/test/bsicrm_15_0/</w:t>
+          <w:t>https://partner.bsiag.com/labor/bsicrm_15_0/</w:t>
         </w:r>
       </w:hyperlink>
-      <w:r>
-        <w:t xml:space="preserve"> </w:t>
-      </w:r>
-      <w:r>
-        <w:br/>
-        <w:t>[andre.wegmueller,zeno.hug,</w:t>
-      </w:r>
-      <w:r>
-        <w:t>claude.schuler</w:t>
+    </w:p>
+    <w:p>
+      <w:pPr>
+        <w:pStyle w:val="Aufzhlung"/>
+        <w:numPr>
+          <w:ilvl w:val="1"/>
+          <w:numId w:val="1"/>
+        </w:numPr>
+      </w:pPr>
+      <w:r>
+        <w:t xml:space="preserve">catherine.crowden </w:t>
       </w:r>
       <w:r>
         <w:t>/</w:t>
       </w:r>
       <w:r>
-        <w:t>l8ug4z49$</w:t>
-      </w:r>
-      <w:r>
-        <w:t>]</w:t>
-      </w:r>
-      <w:r>
+        <w:t xml:space="preserve"> IGJ2FA4F3L</w:t>
+      </w:r>
+    </w:p>
+    <w:p>
+      <w:pPr>
+        <w:pStyle w:val="Aufzhlung"/>
+        <w:numPr>
+          <w:ilvl w:val="1"/>
+          <w:numId w:val="1"/>
+        </w:numPr>
+      </w:pPr>
+      <w:r>
+        <w:t xml:space="preserve">melina.merkle </w:t>
+      </w:r>
+      <w:r>
+        <w:t>/</w:t>
+      </w:r>
+      <w:r>
+        <w:t xml:space="preserve"> QWB7275PQX</w:t>
+      </w:r>
+    </w:p>
+    <w:p>
+      <w:pPr>
+        <w:pStyle w:val="Aufzhlung"/>
+        <w:numPr>
+          <w:ilvl w:val="1"/>
+          <w:numId w:val="1"/>
+        </w:numPr>
+      </w:pPr>
+      <w:r>
+        <w:t xml:space="preserve">samuel.moser </w:t>
+      </w:r>
+      <w:r>
+        <w:t>/</w:t>
+      </w:r>
+      <w:r>
+        <w:t xml:space="preserve"> ESB2EI83XL</w:t>
+      </w:r>
+    </w:p>
+    <w:p>
+      <w:pPr>
+        <w:pStyle w:val="Aufzhlung"/>
+        <w:numPr>
+          <w:ilvl w:val="1"/>
+          <w:numId w:val="1"/>
+        </w:numPr>
+      </w:pPr>
+      <w:r>
+        <w:t xml:space="preserve">admin </w:t>
+      </w:r>
+      <w:r>
+        <w:t>/</w:t>
+      </w:r>
+      <w:bookmarkStart w:id="0" w:name="_GoBack"/>
+      <w:bookmarkEnd w:id="0"/>
+      <w:r>
+        <w:t xml:space="preserve"> LT19SA96P3</w:t>
+      </w:r>
+    </w:p>
+    <w:p>
+      <w:pPr>
+        <w:pStyle w:val="Aufzhlung"/>
+        <w:numPr>
+          <w:ilvl w:val="1"/>
+          <w:numId w:val="1"/>
+        </w:numPr>
+      </w:pPr>
+      <w:r>
+        <w:t xml:space="preserve">patrick.baenziger </w:t>
+      </w:r>
+      <w:r>
+        <w:t>/</w:t>
+      </w:r>
+      <w:r>
+        <w:t xml:space="preserve"> 0GX4PXZR5D</w:t>
+      </w:r>
+    </w:p>
+    <w:p>
+      <w:pPr>
+        <w:pStyle w:val="Aufzhlung"/>
+        <w:numPr>
+          <w:ilvl w:val="1"/>
+          <w:numId w:val="1"/>
+        </w:numPr>
+      </w:pPr>
+      <w:r>
+        <w:t xml:space="preserve">zeno.hug </w:t>
+      </w:r>
+      <w:r>
+        <w:t>/</w:t>
+      </w:r>
+      <w:r>
+        <w:t xml:space="preserve"> V2XYKRI3OB</w:t>
+      </w:r>
+    </w:p>
+    <w:p>
+      <w:pPr>
+        <w:pStyle w:val="Aufzhlung"/>
+        <w:numPr>
+          <w:ilvl w:val="1"/>
+          <w:numId w:val="1"/>
+        </w:numPr>
+      </w:pPr>
+      <w:r>
+        <w:t xml:space="preserve">alex.schuermann </w:t>
+      </w:r>
+      <w:r>
+        <w:t>/</w:t>
+      </w:r>
+      <w:r>
+        <w:t xml:space="preserve"> 8QJR762K94</w:t>
+      </w:r>
+    </w:p>
+    <w:p>
+      <w:pPr>
+        <w:pStyle w:val="Aufzhlung"/>
+        <w:numPr>
+          <w:ilvl w:val="1"/>
+          <w:numId w:val="1"/>
+        </w:numPr>
+      </w:pPr>
+      <w:r>
+        <w:t xml:space="preserve">mathias.hassler </w:t>
+      </w:r>
+      <w:r>
+        <w:t>/</w:t>
+      </w:r>
+      <w:r>
+        <w:t xml:space="preserve"> M8JVQOGUQ7</w:t>
+      </w:r>
+    </w:p>
+    <w:p>
+      <w:pPr>
+        <w:pStyle w:val="Aufzhlung"/>
+        <w:numPr>
+          <w:ilvl w:val="1"/>
+          <w:numId w:val="1"/>
+        </w:numPr>
+      </w:pPr>
+      <w:r>
+        <w:t xml:space="preserve">markus.brunold </w:t>
+      </w:r>
+      <w:r>
+        <w:t>/</w:t>
+      </w:r>
+      <w:r>
+        <w:t xml:space="preserve"> ZOJ6Z5LKCG</w:t>
+      </w:r>
+    </w:p>
+    <w:p>
+      <w:pPr>
+        <w:pStyle w:val="Aufzhlung"/>
+        <w:numPr>
+          <w:ilvl w:val="1"/>
+          <w:numId w:val="1"/>
+        </w:numPr>
+      </w:pPr>
+      <w:r>
+        <w:t xml:space="preserve">claude.schuler </w:t>
+      </w:r>
+      <w:r>
+        <w:t>/</w:t>
+      </w:r>
+      <w:r>
+        <w:t xml:space="preserve"> MHW9V8M0PZ</w:t>
+      </w:r>
+    </w:p>
+    <w:p>
+      <w:pPr>
+        <w:pStyle w:val="Aufzhlung"/>
+        <w:rPr>
+          <w:lang w:val="en-US"/>
+        </w:rPr>
+      </w:pPr>
+      <w:r>
+        <w:rPr>
+          <w:lang w:val="en-US"/>
+        </w:rPr>
         <w:br w:type="page"/>
       </w:r>
     </w:p>
@@ -513,7 +726,13 @@
         <w:rPr>
           <w:b/>
         </w:rPr>
-        <w:t>Genereller Hinweis:</w:t>
+        <w:t>Genereller Hinwe</w:t>
+      </w:r>
+      <w:r>
+        <w:rPr>
+          <w:b/>
+        </w:rPr>
+        <w:t>is:</w:t>
       </w:r>
       <w:r>
         <w:t xml:space="preserve"> wenn in den folgenden Übungen „navigiere zu…“ steht, soll der Baum links, die Tabelle rechts oder das Sichtenmenü verwendet werden</w:t>
@@ -661,13 +880,7 @@
         <w:t>2</w:t>
       </w:r>
       <w:r>
-        <w:t xml:space="preserve"> </w:t>
-      </w:r>
-      <w:r>
-        <w:t>|</w:t>
-      </w:r>
-      <w:r>
-        <w:t xml:space="preserve"> </w:t>
+        <w:t xml:space="preserve"> | </w:t>
       </w:r>
       <w:r>
         <w:t xml:space="preserve">Mini CRM: </w:t>
@@ -822,13 +1035,7 @@
       </w:pPr>
       <w:r>
         <w:lastRenderedPageBreak/>
-        <w:t xml:space="preserve">3 </w:t>
-      </w:r>
-      <w:r>
-        <w:t>|</w:t>
-      </w:r>
-      <w:r>
-        <w:t xml:space="preserve"> </w:t>
+        <w:t xml:space="preserve">3 | </w:t>
       </w:r>
       <w:r>
         <w:t>BSI CRM: Personen suchen</w:t>
@@ -839,7 +1046,13 @@
         <w:pStyle w:val="BSIStandard"/>
       </w:pPr>
       <w:r>
-        <w:t>Hinweis: in BSI CRM werden die Tastaturshortcuts z.Zt. noch mit Ctrl F1 angezeigt.</w:t>
+        <w:t>Hinwe</w:t>
+      </w:r>
+      <w:r>
+        <w:t>is:</w:t>
+      </w:r>
+      <w:r>
+        <w:t xml:space="preserve"> in BSI CRM werden die Tastaturshortcuts z.Zt. noch mit Ctrl F1 angezeigt.</w:t>
       </w:r>
     </w:p>
     <w:p>
@@ -863,15 +1076,27 @@
         <w:pStyle w:val="Aufzhlung"/>
       </w:pPr>
       <w:r>
-        <w:t>Resultate filtern nach "weiss"</w:t>
-      </w:r>
-    </w:p>
-    <w:p>
-      <w:pPr>
-        <w:pStyle w:val="Aufzhlung"/>
-      </w:pPr>
-      <w:r>
-        <w:t>Spaltenfilter für Firma "WEISS MANAGEMENT" setzen</w:t>
+        <w:t>Resultate filtern nach "</w:t>
+      </w:r>
+      <w:r>
+        <w:t>baden</w:t>
+      </w:r>
+      <w:r>
+        <w:t>"</w:t>
+      </w:r>
+    </w:p>
+    <w:p>
+      <w:pPr>
+        <w:pStyle w:val="Aufzhlung"/>
+      </w:pPr>
+      <w:r>
+        <w:t>Spaltenfilter für Firma "</w:t>
+      </w:r>
+      <w:r>
+        <w:t>BSI BADEN</w:t>
+      </w:r>
+      <w:r>
+        <w:t>" setzen</w:t>
       </w:r>
     </w:p>
     <w:p>
@@ -900,8 +1125,6 @@
       <w:r>
         <w:t xml:space="preserve"> verwenden</w:t>
       </w:r>
-      <w:bookmarkStart w:id="0" w:name="_GoBack"/>
-      <w:bookmarkEnd w:id="0"/>
       <w:r>
         <w:t>)</w:t>
       </w:r>
@@ -911,7 +1134,7 @@
         <w:pStyle w:val="Aufzhlung"/>
       </w:pPr>
       <w:r>
-        <w:t>Nationalität "Schweiz" setzen</w:t>
+        <w:t>Sprache „Japanisch“ setzen</w:t>
       </w:r>
     </w:p>
     <w:p>
@@ -930,7 +1153,13 @@
         <w:pStyle w:val="Aufzhlung"/>
       </w:pPr>
       <w:r>
-        <w:t>Ohne den Tab mit der Person zu schliessen, in die Standardsicht wechseln</w:t>
+        <w:t xml:space="preserve">Ohne den </w:t>
+      </w:r>
+      <w:r>
+        <w:t xml:space="preserve">Reiter </w:t>
+      </w:r>
+      <w:r>
+        <w:t>mit der Person zu schliessen, in die Standardsicht wechseln</w:t>
       </w:r>
     </w:p>
     <w:p>
@@ -993,7 +1222,13 @@
         <w:pStyle w:val="BSIStandard"/>
       </w:pPr>
       <w:r>
-        <w:t>Hinweis: in BSI CRM werden die Tastaturshortcuts z.Zt. noch mit Ctrl F1 angezeigt.</w:t>
+        <w:t>Hinwe</w:t>
+      </w:r>
+      <w:r>
+        <w:t>is:</w:t>
+      </w:r>
+      <w:r>
+        <w:t xml:space="preserve"> in BSI CRM werden die Tastaturshortcuts z.Zt. noch mit Ctrl F1 angezeigt.</w:t>
       </w:r>
     </w:p>
     <w:p>
@@ -1049,7 +1284,13 @@
         <w:pStyle w:val="Aufzhlung"/>
       </w:pPr>
       <w:r>
-        <w:t>Einfärbung wieder entfernen und stattdessen Balkengrafik in Spalte anzeigen</w:t>
+        <w:t xml:space="preserve">Einfärbung wieder entfernen und stattdessen </w:t>
+      </w:r>
+      <w:r>
+        <w:t>Balkendiagramm</w:t>
+      </w:r>
+      <w:r>
+        <w:t xml:space="preserve"> in Spalte anzeigen</w:t>
       </w:r>
     </w:p>
     <w:p>
@@ -6275,7 +6516,7 @@
 </file>
 
 <file path=customXml/itemProps1.xml><?xml version="1.0" encoding="utf-8"?>
-<ds:datastoreItem xmlns:ds="http://schemas.openxmlformats.org/officeDocument/2006/customXml" ds:itemID="{19D060E3-6503-474F-B4DF-3026348715A7}">
+<ds:datastoreItem xmlns:ds="http://schemas.openxmlformats.org/officeDocument/2006/customXml" ds:itemID="{A170C18D-7222-4C11-B217-B087F78D9888}">
   <ds:schemaRefs>
     <ds:schemaRef ds:uri="http://schemas.openxmlformats.org/officeDocument/2006/bibliography"/>
   </ds:schemaRefs>

</xml_diff>